<commit_message>
i wish this pe my last commit i hate this progect
</commit_message>
<xml_diff>
--- a/presentation/templet.docx
+++ b/presentation/templet.docx
@@ -19,8 +19,8 @@
       </w:tblPr>
       <w:tblGrid>
         <w:gridCol w:w="4503"/>
-        <w:gridCol w:w="2125"/>
-        <w:gridCol w:w="4145"/>
+        <w:gridCol w:w="2123"/>
+        <w:gridCol w:w="4147"/>
       </w:tblGrid>
       <w:tr>
         <w:trPr>
@@ -172,7 +172,7 @@
         </w:tc>
         <w:tc>
           <w:tcPr>
-            <w:tcW w:w="2125" w:type="dxa"/>
+            <w:tcW w:w="2123" w:type="dxa"/>
             <w:tcBorders/>
             <w:shd w:color="auto" w:fill="auto" w:val="clear"/>
             <w:tcMar>
@@ -220,7 +220,7 @@
                         </pic:nvPicPr>
                         <pic:blipFill>
                           <a:blip r:embed="rId2"/>
-                          <a:srcRect l="3924" t="5666" r="3400" b="0"/>
+                          <a:srcRect l="3925" t="5668" r="3401" b="0"/>
                           <a:stretch>
                             <a:fillRect/>
                           </a:stretch>
@@ -244,7 +244,7 @@
         </w:tc>
         <w:tc>
           <w:tcPr>
-            <w:tcW w:w="4145" w:type="dxa"/>
+            <w:tcW w:w="4147" w:type="dxa"/>
             <w:tcBorders/>
             <w:shd w:color="auto" w:fill="auto" w:val="clear"/>
             <w:vAlign w:val="center"/>
@@ -348,399 +348,6 @@
           <w:sz w:val="36"/>
           <w:szCs w:val="36"/>
         </w:rPr>
-        <mc:AlternateContent>
-          <mc:Choice Requires="wps">
-            <w:drawing>
-              <wp:anchor behindDoc="1" distT="3810" distB="4445" distL="5715" distR="7620" simplePos="0" locked="0" layoutInCell="0" allowOverlap="1" relativeHeight="5" wp14:anchorId="73A7D089">
-                <wp:simplePos x="0" y="0"/>
-                <wp:positionH relativeFrom="page">
-                  <wp:posOffset>5958840</wp:posOffset>
-                </wp:positionH>
-                <wp:positionV relativeFrom="page">
-                  <wp:posOffset>-15240</wp:posOffset>
-                </wp:positionV>
-                <wp:extent cx="1767840" cy="10716895"/>
-                <wp:effectExtent l="0" t="635" r="1270" b="0"/>
-                <wp:wrapNone/>
-                <wp:docPr id="2" name="Freeform 21"/>
-                <a:graphic xmlns:a="http://schemas.openxmlformats.org/drawingml/2006/main">
-                  <a:graphicData uri="http://schemas.microsoft.com/office/word/2010/wordprocessingShape">
-                    <wps:wsp>
-                      <wps:cNvSpPr/>
-                      <wps:spPr>
-                        <a:xfrm>
-                          <a:off x="0" y="0"/>
-                          <a:ext cx="1767960" cy="10716840"/>
-                        </a:xfrm>
-                        <a:custGeom>
-                          <a:avLst/>
-                          <a:gdLst>
-                            <a:gd name="textAreaLeft" fmla="*/ 0 w 1002240"/>
-                            <a:gd name="textAreaRight" fmla="*/ 1002600 w 1002240"/>
-                            <a:gd name="textAreaTop" fmla="*/ 0 h 6075720"/>
-                            <a:gd name="textAreaBottom" fmla="*/ 6076080 h 6075720"/>
-                          </a:gdLst>
-                          <a:ahLst/>
-                          <a:rect l="textAreaLeft" t="textAreaTop" r="textAreaRight" b="textAreaBottom"/>
-                          <a:pathLst>
-                            <a:path w="502" h="3168">
-                              <a:moveTo>
-                                <a:pt x="502" y="0"/>
-                              </a:moveTo>
-                              <a:cubicBezTo>
-                                <a:pt x="93" y="0"/>
-                                <a:pt x="93" y="0"/>
-                                <a:pt x="93" y="0"/>
-                              </a:cubicBezTo>
-                              <a:cubicBezTo>
-                                <a:pt x="146" y="383"/>
-                                <a:pt x="323" y="1900"/>
-                                <a:pt x="0" y="3168"/>
-                              </a:cubicBezTo>
-                              <a:cubicBezTo>
-                                <a:pt x="502" y="3168"/>
-                                <a:pt x="502" y="3168"/>
-                                <a:pt x="502" y="3168"/>
-                              </a:cubicBezTo>
-                              <a:lnTo>
-                                <a:pt x="502" y="0"/>
-                              </a:lnTo>
-                              <a:close/>
-                            </a:path>
-                          </a:pathLst>
-                        </a:custGeom>
-                        <a:gradFill rotWithShape="0">
-                          <a:gsLst>
-                            <a:gs pos="0">
-                              <a:srgbClr val="650953"/>
-                            </a:gs>
-                            <a:gs pos="100000">
-                              <a:srgbClr val="3465a4"/>
-                            </a:gs>
-                          </a:gsLst>
-                          <a:lin ang="18900000"/>
-                        </a:gradFill>
-                        <a:ln w="0">
-                          <a:noFill/>
-                        </a:ln>
-                      </wps:spPr>
-                      <wps:style>
-                        <a:lnRef idx="0"/>
-                        <a:fillRef idx="0"/>
-                        <a:effectRef idx="0"/>
-                        <a:fontRef idx="minor"/>
-                      </wps:style>
-                      <wps:bodyPr/>
-                    </wps:wsp>
-                  </a:graphicData>
-                </a:graphic>
-              </wp:anchor>
-            </w:drawing>
-          </mc:Choice>
-          <mc:Fallback>
-            <w:pict/>
-          </mc:Fallback>
-        </mc:AlternateContent>
-        <mc:AlternateContent>
-          <mc:Choice Requires="wps">
-            <w:drawing>
-              <wp:anchor behindDoc="0" distT="5715" distB="8255" distL="13335" distR="0" simplePos="0" locked="0" layoutInCell="0" allowOverlap="1" relativeHeight="6" wp14:anchorId="65EDECF1">
-                <wp:simplePos x="0" y="0"/>
-                <wp:positionH relativeFrom="column">
-                  <wp:posOffset>6123305</wp:posOffset>
-                </wp:positionH>
-                <wp:positionV relativeFrom="page">
-                  <wp:posOffset>-146685</wp:posOffset>
-                </wp:positionV>
-                <wp:extent cx="1083945" cy="10854055"/>
-                <wp:effectExtent l="3810" t="1270" r="0" b="1270"/>
-                <wp:wrapNone/>
-                <wp:docPr id="3" name="Freeform 16"/>
-                <a:graphic xmlns:a="http://schemas.openxmlformats.org/drawingml/2006/main">
-                  <a:graphicData uri="http://schemas.microsoft.com/office/word/2010/wordprocessingShape">
-                    <wps:wsp>
-                      <wps:cNvSpPr/>
-                      <wps:spPr>
-                        <a:xfrm>
-                          <a:off x="0" y="0"/>
-                          <a:ext cx="1083960" cy="10854000"/>
-                        </a:xfrm>
-                        <a:custGeom>
-                          <a:avLst/>
-                          <a:gdLst>
-                            <a:gd name="textAreaLeft" fmla="*/ 0 w 614520"/>
-                            <a:gd name="textAreaRight" fmla="*/ 614880 w 614520"/>
-                            <a:gd name="textAreaTop" fmla="*/ 0 h 6153480"/>
-                            <a:gd name="textAreaBottom" fmla="*/ 6153840 h 6153480"/>
-                          </a:gdLst>
-                          <a:ahLst/>
-                          <a:rect l="textAreaLeft" t="textAreaTop" r="textAreaRight" b="textAreaBottom"/>
-                          <a:pathLst>
-                            <a:path w="387" h="3172">
-                              <a:moveTo>
-                                <a:pt x="101" y="0"/>
-                              </a:moveTo>
-                              <a:cubicBezTo>
-                                <a:pt x="387" y="1404"/>
-                                <a:pt x="122" y="2697"/>
-                                <a:pt x="0" y="3172"/>
-                              </a:cubicBezTo>
-                            </a:path>
-                          </a:pathLst>
-                        </a:custGeom>
-                        <a:noFill/>
-                        <a:ln w="6350">
-                          <a:solidFill>
-                            <a:srgbClr val="1f497d">
-                              <a:lumMod val="40000"/>
-                              <a:lumOff val="60000"/>
-                            </a:srgbClr>
-                          </a:solidFill>
-                          <a:miter/>
-                        </a:ln>
-                      </wps:spPr>
-                      <wps:style>
-                        <a:lnRef idx="0"/>
-                        <a:fillRef idx="0"/>
-                        <a:effectRef idx="0"/>
-                        <a:fontRef idx="minor"/>
-                      </wps:style>
-                      <wps:bodyPr/>
-                    </wps:wsp>
-                  </a:graphicData>
-                </a:graphic>
-              </wp:anchor>
-            </w:drawing>
-          </mc:Choice>
-          <mc:Fallback>
-            <w:pict/>
-          </mc:Fallback>
-        </mc:AlternateContent>
-        <mc:AlternateContent>
-          <mc:Choice Requires="wps">
-            <w:drawing>
-              <wp:anchor behindDoc="0" distT="5715" distB="8255" distL="11430" distR="0" simplePos="0" locked="0" layoutInCell="0" allowOverlap="1" relativeHeight="7" wp14:anchorId="16556AC6">
-                <wp:simplePos x="0" y="0"/>
-                <wp:positionH relativeFrom="column">
-                  <wp:posOffset>6330950</wp:posOffset>
-                </wp:positionH>
-                <wp:positionV relativeFrom="page">
-                  <wp:posOffset>-146685</wp:posOffset>
-                </wp:positionV>
-                <wp:extent cx="934720" cy="10854055"/>
-                <wp:effectExtent l="3175" t="1270" r="0" b="635"/>
-                <wp:wrapNone/>
-                <wp:docPr id="4" name="Freeform 17"/>
-                <a:graphic xmlns:a="http://schemas.openxmlformats.org/drawingml/2006/main">
-                  <a:graphicData uri="http://schemas.microsoft.com/office/word/2010/wordprocessingShape">
-                    <wps:wsp>
-                      <wps:cNvSpPr/>
-                      <wps:spPr>
-                        <a:xfrm>
-                          <a:off x="0" y="0"/>
-                          <a:ext cx="934560" cy="10854000"/>
-                        </a:xfrm>
-                        <a:custGeom>
-                          <a:avLst/>
-                          <a:gdLst>
-                            <a:gd name="textAreaLeft" fmla="*/ 0 w 529920"/>
-                            <a:gd name="textAreaRight" fmla="*/ 530280 w 529920"/>
-                            <a:gd name="textAreaTop" fmla="*/ 0 h 6153480"/>
-                            <a:gd name="textAreaBottom" fmla="*/ 6153840 h 6153480"/>
-                          </a:gdLst>
-                          <a:ahLst/>
-                          <a:rect l="textAreaLeft" t="textAreaTop" r="textAreaRight" b="textAreaBottom"/>
-                          <a:pathLst>
-                            <a:path w="334" h="3172">
-                              <a:moveTo>
-                                <a:pt x="0" y="0"/>
-                              </a:moveTo>
-                              <a:cubicBezTo>
-                                <a:pt x="334" y="1375"/>
-                                <a:pt x="126" y="2664"/>
-                                <a:pt x="16" y="3172"/>
-                              </a:cubicBezTo>
-                            </a:path>
-                          </a:pathLst>
-                        </a:custGeom>
-                        <a:noFill/>
-                        <a:ln w="6350">
-                          <a:solidFill>
-                            <a:srgbClr val="1f497d">
-                              <a:lumMod val="40000"/>
-                              <a:lumOff val="60000"/>
-                            </a:srgbClr>
-                          </a:solidFill>
-                          <a:miter/>
-                        </a:ln>
-                      </wps:spPr>
-                      <wps:style>
-                        <a:lnRef idx="0"/>
-                        <a:fillRef idx="0"/>
-                        <a:effectRef idx="0"/>
-                        <a:fontRef idx="minor"/>
-                      </wps:style>
-                      <wps:bodyPr/>
-                    </wps:wsp>
-                  </a:graphicData>
-                </a:graphic>
-              </wp:anchor>
-            </w:drawing>
-          </mc:Choice>
-          <mc:Fallback>
-            <w:pict/>
-          </mc:Fallback>
-        </mc:AlternateContent>
-        <mc:AlternateContent>
-          <mc:Choice Requires="wps">
-            <w:drawing>
-              <wp:anchor behindDoc="0" distT="5715" distB="8255" distL="10160" distR="0" simplePos="0" locked="0" layoutInCell="0" allowOverlap="1" relativeHeight="8" wp14:anchorId="4CD4AF49">
-                <wp:simplePos x="0" y="0"/>
-                <wp:positionH relativeFrom="column">
-                  <wp:posOffset>6434455</wp:posOffset>
-                </wp:positionH>
-                <wp:positionV relativeFrom="page">
-                  <wp:posOffset>-146685</wp:posOffset>
-                </wp:positionV>
-                <wp:extent cx="949325" cy="10854055"/>
-                <wp:effectExtent l="3810" t="1270" r="0" b="635"/>
-                <wp:wrapNone/>
-                <wp:docPr id="5" name="Freeform 18"/>
-                <a:graphic xmlns:a="http://schemas.openxmlformats.org/drawingml/2006/main">
-                  <a:graphicData uri="http://schemas.microsoft.com/office/word/2010/wordprocessingShape">
-                    <wps:wsp>
-                      <wps:cNvSpPr/>
-                      <wps:spPr>
-                        <a:xfrm>
-                          <a:off x="0" y="0"/>
-                          <a:ext cx="949320" cy="10854000"/>
-                        </a:xfrm>
-                        <a:custGeom>
-                          <a:avLst/>
-                          <a:gdLst>
-                            <a:gd name="textAreaLeft" fmla="*/ 0 w 538200"/>
-                            <a:gd name="textAreaRight" fmla="*/ 538560 w 538200"/>
-                            <a:gd name="textAreaTop" fmla="*/ 0 h 6153480"/>
-                            <a:gd name="textAreaBottom" fmla="*/ 6153840 h 6153480"/>
-                          </a:gdLst>
-                          <a:ahLst/>
-                          <a:rect l="textAreaLeft" t="textAreaTop" r="textAreaRight" b="textAreaBottom"/>
-                          <a:pathLst>
-                            <a:path w="339" h="3172">
-                              <a:moveTo>
-                                <a:pt x="21" y="0"/>
-                              </a:moveTo>
-                              <a:cubicBezTo>
-                                <a:pt x="339" y="1377"/>
-                                <a:pt x="116" y="2664"/>
-                                <a:pt x="0" y="3172"/>
-                              </a:cubicBezTo>
-                            </a:path>
-                          </a:pathLst>
-                        </a:custGeom>
-                        <a:noFill/>
-                        <a:ln w="6350">
-                          <a:solidFill>
-                            <a:srgbClr val="1f497d">
-                              <a:lumMod val="40000"/>
-                              <a:lumOff val="60000"/>
-                            </a:srgbClr>
-                          </a:solidFill>
-                          <a:miter/>
-                        </a:ln>
-                      </wps:spPr>
-                      <wps:style>
-                        <a:lnRef idx="0"/>
-                        <a:fillRef idx="0"/>
-                        <a:effectRef idx="0"/>
-                        <a:fontRef idx="minor"/>
-                      </wps:style>
-                      <wps:bodyPr/>
-                    </wps:wsp>
-                  </a:graphicData>
-                </a:graphic>
-              </wp:anchor>
-            </w:drawing>
-          </mc:Choice>
-          <mc:Fallback>
-            <w:pict/>
-          </mc:Fallback>
-        </mc:AlternateContent>
-        <mc:AlternateContent>
-          <mc:Choice Requires="wps">
-            <w:drawing>
-              <wp:anchor behindDoc="0" distT="5715" distB="8255" distL="13335" distR="0" simplePos="0" locked="0" layoutInCell="0" allowOverlap="1" relativeHeight="9" wp14:anchorId="45E3BCF4">
-                <wp:simplePos x="0" y="0"/>
-                <wp:positionH relativeFrom="column">
-                  <wp:posOffset>6189980</wp:posOffset>
-                </wp:positionH>
-                <wp:positionV relativeFrom="page">
-                  <wp:posOffset>-146685</wp:posOffset>
-                </wp:positionV>
-                <wp:extent cx="960755" cy="10854055"/>
-                <wp:effectExtent l="3810" t="1270" r="0" b="635"/>
-                <wp:wrapNone/>
-                <wp:docPr id="6" name="Freeform 19"/>
-                <a:graphic xmlns:a="http://schemas.openxmlformats.org/drawingml/2006/main">
-                  <a:graphicData uri="http://schemas.microsoft.com/office/word/2010/wordprocessingShape">
-                    <wps:wsp>
-                      <wps:cNvSpPr/>
-                      <wps:spPr>
-                        <a:xfrm>
-                          <a:off x="0" y="0"/>
-                          <a:ext cx="960840" cy="10854000"/>
-                        </a:xfrm>
-                        <a:custGeom>
-                          <a:avLst/>
-                          <a:gdLst>
-                            <a:gd name="textAreaLeft" fmla="*/ 0 w 544680"/>
-                            <a:gd name="textAreaRight" fmla="*/ 545040 w 544680"/>
-                            <a:gd name="textAreaTop" fmla="*/ 0 h 6153480"/>
-                            <a:gd name="textAreaBottom" fmla="*/ 6153840 h 6153480"/>
-                          </a:gdLst>
-                          <a:ahLst/>
-                          <a:rect l="textAreaLeft" t="textAreaTop" r="textAreaRight" b="textAreaBottom"/>
-                          <a:pathLst>
-                            <a:path w="343" h="3172">
-                              <a:moveTo>
-                                <a:pt x="28" y="0"/>
-                              </a:moveTo>
-                              <a:cubicBezTo>
-                                <a:pt x="343" y="1379"/>
-                                <a:pt x="117" y="2666"/>
-                                <a:pt x="0" y="3172"/>
-                              </a:cubicBezTo>
-                            </a:path>
-                          </a:pathLst>
-                        </a:custGeom>
-                        <a:noFill/>
-                        <a:ln w="6350">
-                          <a:solidFill>
-                            <a:srgbClr val="4f81bd">
-                              <a:lumMod val="40000"/>
-                              <a:lumOff val="60000"/>
-                            </a:srgbClr>
-                          </a:solidFill>
-                          <a:miter/>
-                        </a:ln>
-                      </wps:spPr>
-                      <wps:style>
-                        <a:lnRef idx="0"/>
-                        <a:fillRef idx="0"/>
-                        <a:effectRef idx="0"/>
-                        <a:fontRef idx="minor"/>
-                      </wps:style>
-                      <wps:bodyPr/>
-                    </wps:wsp>
-                  </a:graphicData>
-                </a:graphic>
-              </wp:anchor>
-            </w:drawing>
-          </mc:Choice>
-          <mc:Fallback>
-            <w:pict/>
-          </mc:Fallback>
-        </mc:AlternateContent>
       </w:r>
     </w:p>
     <w:p>
@@ -831,7 +438,7 @@
         <mc:AlternateContent>
           <mc:Choice Requires="wps">
             <w:drawing>
-              <wp:anchor behindDoc="1" distT="0" distB="4445" distL="5080" distR="5715" simplePos="0" locked="0" layoutInCell="0" allowOverlap="1" relativeHeight="4" wp14:anchorId="508C21EF">
+              <wp:anchor behindDoc="1" distT="0" distB="635" distL="1270" distR="0" simplePos="0" locked="0" layoutInCell="0" allowOverlap="1" relativeHeight="4" wp14:anchorId="508C21EF">
                 <wp:simplePos x="0" y="0"/>
                 <wp:positionH relativeFrom="page">
                   <wp:posOffset>-52070</wp:posOffset>
@@ -842,7 +449,7 @@
                 <wp:extent cx="6809105" cy="6732270"/>
                 <wp:effectExtent l="1270" t="0" r="0" b="635"/>
                 <wp:wrapNone/>
-                <wp:docPr id="7" name="Freeform 9"/>
+                <wp:docPr id="2" name="Freeform 9"/>
                 <a:graphic xmlns:a="http://schemas.openxmlformats.org/drawingml/2006/main">
                   <a:graphicData uri="http://schemas.microsoft.com/office/word/2010/wordprocessingShape">
                     <wps:wsp>
@@ -856,9 +463,9 @@
                           <a:avLst/>
                           <a:gdLst>
                             <a:gd name="textAreaLeft" fmla="*/ 0 w 3860280"/>
-                            <a:gd name="textAreaRight" fmla="*/ 3860640 w 3860280"/>
+                            <a:gd name="textAreaRight" fmla="*/ 3861360 w 3860280"/>
                             <a:gd name="textAreaTop" fmla="*/ 0 h 3816720"/>
-                            <a:gd name="textAreaBottom" fmla="*/ 3817080 h 3816720"/>
+                            <a:gd name="textAreaBottom" fmla="*/ 3817800 h 3816720"/>
                           </a:gdLst>
                           <a:ahLst/>
                           <a:rect l="textAreaLeft" t="textAreaTop" r="textAreaRight" b="textAreaBottom"/>
@@ -1197,7 +804,7 @@
         <mc:AlternateContent>
           <mc:Choice Requires="wps">
             <w:drawing>
-              <wp:anchor behindDoc="0" distT="0" distB="0" distL="0" distR="0" simplePos="0" locked="0" layoutInCell="0" allowOverlap="1" relativeHeight="10" wp14:anchorId="0498ABC6">
+              <wp:anchor behindDoc="0" distT="0" distB="0" distL="0" distR="0" simplePos="0" locked="0" layoutInCell="0" allowOverlap="1" relativeHeight="5" wp14:anchorId="0498ABC6">
                 <wp:simplePos x="0" y="0"/>
                 <wp:positionH relativeFrom="column">
                   <wp:posOffset>3926205</wp:posOffset>
@@ -1208,7 +815,7 @@
                 <wp:extent cx="2576195" cy="365125"/>
                 <wp:effectExtent l="0" t="0" r="0" b="0"/>
                 <wp:wrapNone/>
-                <wp:docPr id="8" name="Rectangle 22"/>
+                <wp:docPr id="3" name="Rectangle 22"/>
                 <a:graphic xmlns:a="http://schemas.openxmlformats.org/drawingml/2006/main">
                   <a:graphicData uri="http://schemas.microsoft.com/office/word/2010/wordprocessingShape">
                     <wps:wsp>
@@ -1250,6 +857,7 @@
                               <w:rPr>
                                 <w:b/>
                                 <w:bCs/>
+                                <w:color w:val="000000"/>
                                 <w:sz w:val="36"/>
                                 <w:szCs w:val="36"/>
                                 <w:lang w:val="en-US"/>
@@ -1271,7 +879,9 @@
                               </w:rPr>
                             </w:pPr>
                             <w:r>
-                              <w:rPr/>
+                              <w:rPr>
+                                <w:color w:val="000000"/>
+                              </w:rPr>
                             </w:r>
                           </w:p>
                         </w:txbxContent>
@@ -1308,6 +918,7 @@
                         <w:rPr>
                           <w:b/>
                           <w:bCs/>
+                          <w:color w:val="000000"/>
                           <w:sz w:val="36"/>
                           <w:szCs w:val="36"/>
                           <w:lang w:val="en-US"/>
@@ -1329,7 +940,9 @@
                         </w:rPr>
                       </w:pPr>
                       <w:r>
-                        <w:rPr/>
+                        <w:rPr>
+                          <w:color w:val="000000"/>
+                        </w:rPr>
                       </w:r>
                     </w:p>
                   </w:txbxContent>
@@ -1353,7 +966,7 @@
         </w:numPr>
         <w:rPr/>
       </w:pPr>
-      <w:bookmarkStart w:id="1" w:name="_Toc132593673"/>
+      <w:bookmarkStart w:id="1" w:name="_Toc132593673_Copy_1"/>
       <w:bookmarkEnd w:id="1"/>
       <w:r>
         <w:rPr>
@@ -1528,7 +1141,7 @@
           <w:docPartGallery w:val="Table of Contents"/>
           <w:docPartUnique w:val="true"/>
         </w:docPartObj>
-        <w:id w:val="1767606984"/>
+        <w:id w:val="1576976123"/>
       </w:sdtPr>
       <w:sdtContent>
         <w:p>
@@ -1562,6 +1175,7 @@
             <w:rPr>
               <w:webHidden/>
               <w:rStyle w:val="IndexLink"/>
+              <w:vanish w:val="false"/>
               <w:rFonts w:eastAsia=""/>
             </w:rPr>
             <w:instrText xml:space="preserve"> TOC \z \o "1-3" \u \h</w:instrText>
@@ -1570,6 +1184,7 @@
             <w:rPr>
               <w:webHidden/>
               <w:rStyle w:val="IndexLink"/>
+              <w:vanish w:val="false"/>
               <w:rFonts w:eastAsia=""/>
             </w:rPr>
             <w:fldChar w:fldCharType="separate"/>
@@ -1580,6 +1195,7 @@
                 <w:webHidden/>
                 <w:rStyle w:val="IndexLink"/>
                 <w:rFonts w:eastAsia="" w:eastAsiaTheme="majorEastAsia"/>
+                <w:vanish w:val="false"/>
               </w:rPr>
               <w:t>Acknowledgments</w:t>
             </w:r>
@@ -1674,6 +1290,7 @@
                 <w:webHidden/>
                 <w:rStyle w:val="IndexLink"/>
                 <w:rFonts w:eastAsia="" w:eastAsiaTheme="majorEastAsia"/>
+                <w:vanish w:val="false"/>
               </w:rPr>
               <w:t>List of Figures</w:t>
             </w:r>
@@ -1712,6 +1329,7 @@
                 <w:webHidden/>
                 <w:rStyle w:val="IndexLink"/>
                 <w:rFonts w:eastAsia="" w:eastAsiaTheme="majorEastAsia"/>
+                <w:vanish w:val="false"/>
               </w:rPr>
               <w:t>Introduction</w:t>
             </w:r>
@@ -1751,6 +1369,7 @@
                 <w:webHidden/>
                 <w:rStyle w:val="IndexLink"/>
                 <w:rFonts w:eastAsia="" w:eastAsiaTheme="majorEastAsia"/>
+                <w:vanish w:val="false"/>
               </w:rPr>
               <w:t>1.</w:t>
             </w:r>
@@ -1807,6 +1426,7 @@
                 <w:webHidden/>
                 <w:rStyle w:val="IndexLink"/>
                 <w:rFonts w:eastAsia="" w:eastAsiaTheme="majorEastAsia"/>
+                <w:vanish w:val="false"/>
               </w:rPr>
               <w:t>2.</w:t>
             </w:r>
@@ -1863,6 +1483,7 @@
                 <w:webHidden/>
                 <w:rStyle w:val="IndexLink"/>
                 <w:rFonts w:eastAsia="" w:eastAsiaTheme="majorEastAsia"/>
+                <w:vanish w:val="false"/>
               </w:rPr>
               <w:t>3.</w:t>
             </w:r>
@@ -1919,6 +1540,7 @@
                 <w:webHidden/>
                 <w:rStyle w:val="IndexLink"/>
                 <w:rFonts w:eastAsia="" w:eastAsiaTheme="majorEastAsia"/>
+                <w:vanish w:val="false"/>
               </w:rPr>
               <w:t>4.</w:t>
             </w:r>
@@ -1975,6 +1597,7 @@
                 <w:webHidden/>
                 <w:rStyle w:val="IndexLink"/>
                 <w:rFonts w:eastAsia="" w:eastAsiaTheme="majorEastAsia"/>
+                <w:vanish w:val="false"/>
               </w:rPr>
               <w:t>5.</w:t>
             </w:r>
@@ -2030,6 +1653,7 @@
                 <w:webHidden/>
                 <w:rStyle w:val="IndexLink"/>
                 <w:rFonts w:eastAsia="" w:eastAsiaTheme="majorEastAsia"/>
+                <w:vanish w:val="false"/>
               </w:rPr>
               <w:t xml:space="preserve">Chapitre 1 : </w:t>
             </w:r>
@@ -2075,6 +1699,7 @@
                 <w:webHidden/>
                 <w:rStyle w:val="IndexLink"/>
                 <w:rFonts w:cs="Segoe UI" w:ascii="Segoe UI" w:hAnsi="Segoe UI"/>
+                <w:vanish w:val="false"/>
                 <w:sz w:val="21"/>
                 <w:szCs w:val="21"/>
                 <w:shd w:fill="D4D4D4" w:val="clear"/>
@@ -2144,6 +1769,7 @@
                 <w:webHidden/>
                 <w:rStyle w:val="IndexLink"/>
                 <w:rFonts w:eastAsia="" w:eastAsiaTheme="majorEastAsia"/>
+                <w:vanish w:val="false"/>
               </w:rPr>
               <w:t>1.</w:t>
             </w:r>
@@ -2220,6 +1846,7 @@
                 <w:webHidden/>
                 <w:rStyle w:val="IndexLink"/>
                 <w:rFonts w:eastAsia="" w:eastAsiaTheme="majorEastAsia"/>
+                <w:vanish w:val="false"/>
               </w:rPr>
               <w:t>2.</w:t>
             </w:r>
@@ -2282,6 +1909,7 @@
                 <w:webHidden/>
                 <w:rStyle w:val="IndexLink"/>
                 <w:rFonts w:eastAsia="" w:eastAsiaTheme="majorEastAsia"/>
+                <w:vanish w:val="false"/>
               </w:rPr>
               <w:t>.</w:t>
             </w:r>
@@ -2364,6 +1992,7 @@
                 <w:webHidden/>
                 <w:rStyle w:val="IndexLink"/>
                 <w:rFonts w:eastAsia="" w:eastAsiaTheme="majorEastAsia"/>
+                <w:vanish w:val="false"/>
               </w:rPr>
               <w:t>.</w:t>
             </w:r>
@@ -2529,6 +2158,41 @@
             <w:lang w:val="en-GB"/>
           </w:rPr>
           <w:t>Figure 1: Dynamic and Static Page Workflow.</w:t>
+        </w:r>
+        <w:r>
+          <w:fldChar w:fldCharType="begin"/>
+        </w:r>
+        <w:r>
+          <w:rPr>
+            <w:lang w:val="en-GB"/>
+          </w:rPr>
+        </w:r>
+        <w:r>
+          <w:rPr>
+            <w:lang w:val="en-GB"/>
+          </w:rPr>
+        </w:r>
+        <w:r>
+          <w:rPr>
+            <w:lang w:val="en-GB"/>
+          </w:rPr>
+          <w:fldChar w:fldCharType="separate"/>
+        </w:r>
+        <w:r>
+          <w:rPr>
+            <w:lang w:val="en-GB"/>
+          </w:rPr>
+        </w:r>
+        <w:r>
+          <w:rPr>
+            <w:lang w:val="en-GB"/>
+          </w:rPr>
+        </w:r>
+        <w:r>
+          <w:rPr>
+            <w:lang w:val="en-GB"/>
+          </w:rPr>
+          <w:fldChar w:fldCharType="end"/>
         </w:r>
         <w:r>
           <w:rPr>
@@ -2551,10 +2215,8 @@
         <w:r>
           <w:rPr>
             <w:vanish/>
-            <w:lang w:val="en-GB"/>
           </w:rPr>
-          <w:tab/>
-          <w:t>3</w:t>
+          <w:fldChar w:fldCharType="begin"/>
         </w:r>
         <w:r>
           <w:rPr>
@@ -2562,6 +2224,30 @@
           </w:rPr>
           <w:fldChar w:fldCharType="end"/>
         </w:r>
+        <w:r>
+          <w:rPr>
+            <w:vanish/>
+          </w:rPr>
+          <w:instrText xml:space="preserve"> PAGEREF _Toc6563010 \h </w:instrText>
+        </w:r>
+        <w:r>
+          <w:rPr>
+            <w:vanish/>
+          </w:rPr>
+          <w:fldChar w:fldCharType="separate"/>
+        </w:r>
+        <w:r>
+          <w:rPr>
+            <w:vanish/>
+          </w:rPr>
+          <w:t>Error: Reference source not found</w:t>
+        </w:r>
+        <w:r>
+          <w:rPr>
+            <w:vanish/>
+          </w:rPr>
+          <w:fldChar w:fldCharType="end"/>
+        </w:r>
       </w:hyperlink>
     </w:p>
     <w:p>
@@ -2774,7 +2460,6 @@
           <w:lang w:val="en-GB"/>
         </w:rPr>
       </w:pPr>
-      <w:bookmarkStart w:id="4" w:name="_Toc132593680"/>
       <w:r>
         <w:rPr>
           <w:lang w:val="en-GB"/>
@@ -2794,12 +2479,12 @@
           <w:lang w:val="en-GB"/>
         </w:rPr>
       </w:pPr>
-      <w:bookmarkStart w:id="5" w:name="_Toc132593680"/>
+      <w:bookmarkStart w:id="4" w:name="_Toc132593680"/>
       <w:r>
         <w:rPr/>
         <w:t>Obje</w:t>
       </w:r>
-      <w:bookmarkEnd w:id="5"/>
+      <w:bookmarkEnd w:id="4"/>
       <w:r>
         <w:rPr>
           <w:lang w:val="en-GB"/>
@@ -2885,14 +2570,14 @@
           <w:lang w:val="en-GB"/>
         </w:rPr>
       </w:pPr>
-      <w:bookmarkStart w:id="6" w:name="_Toc132593682"/>
+      <w:bookmarkStart w:id="5" w:name="_Toc132593682"/>
       <w:r>
         <w:rPr>
           <w:lang w:val="en-GB"/>
         </w:rPr>
         <w:t xml:space="preserve">Chapter 1 : </w:t>
       </w:r>
-      <w:bookmarkEnd w:id="6"/>
+      <w:bookmarkEnd w:id="5"/>
       <w:r>
         <w:rPr>
           <w:lang w:val="en-GB"/>
@@ -2923,14 +2608,14 @@
         <w:ind w:left="0" w:hanging="0"/>
         <w:rPr/>
       </w:pPr>
+      <w:bookmarkStart w:id="6" w:name="_Toc132593683"/>
       <w:bookmarkStart w:id="7" w:name="_Toc6563021"/>
-      <w:bookmarkStart w:id="8" w:name="_Toc132593683"/>
       <w:bookmarkEnd w:id="7"/>
       <w:r>
         <w:rPr/>
         <w:t>Summary:</w:t>
       </w:r>
-      <w:bookmarkEnd w:id="8"/>
+      <w:bookmarkEnd w:id="6"/>
     </w:p>
     <w:p>
       <w:pPr>
@@ -2978,18 +2663,18 @@
         <w:ind w:left="792" w:hanging="432"/>
         <w:rPr/>
       </w:pPr>
-      <w:bookmarkStart w:id="9" w:name="_Toc6563021"/>
-      <w:bookmarkEnd w:id="9"/>
+      <w:bookmarkStart w:id="8" w:name="_Toc6563021_Copy_1"/>
+      <w:bookmarkEnd w:id="8"/>
       <w:r>
         <w:rPr/>
         <w:t xml:space="preserve">Backend Development with SQL and PHP </w:t>
       </w:r>
-      <w:bookmarkStart w:id="10" w:name="_Toc132593684"/>
+      <w:bookmarkStart w:id="9" w:name="_Toc132593684"/>
       <w:r>
         <w:rPr/>
         <w:t>:</w:t>
       </w:r>
-      <w:bookmarkEnd w:id="10"/>
+      <w:bookmarkEnd w:id="9"/>
     </w:p>
     <w:p>
       <w:pPr>
@@ -3040,12 +2725,12 @@
         <w:rPr/>
         <w:t xml:space="preserve">Frontend Development with HTML, CSS, Bootstrap, and jQuery </w:t>
       </w:r>
-      <w:bookmarkStart w:id="11" w:name="_Toc132593685"/>
+      <w:bookmarkStart w:id="10" w:name="_Toc132593685"/>
       <w:r>
         <w:rPr/>
         <w:t>:</w:t>
       </w:r>
-      <w:bookmarkEnd w:id="11"/>
+      <w:bookmarkEnd w:id="10"/>
     </w:p>
     <w:p>
       <w:pPr>
@@ -3083,8 +2768,6 @@
       <w:r>
         <w:rPr>
           <w:rFonts w:cs="Times New Roman" w:cstheme="majorBidi"/>
-          <w:shd w:fill="FFFFFF" w:val="clear"/>
-          <w:lang w:val="en-US"/>
         </w:rPr>
       </w:r>
     </w:p>
@@ -3104,7 +2787,7 @@
         </w:rPr>
         <w:t xml:space="preserve"> </w:t>
       </w:r>
-      <w:bookmarkStart w:id="12" w:name="_Toc132593687"/>
+      <w:bookmarkStart w:id="11" w:name="_Toc132593687"/>
       <w:r>
         <w:rPr>
           <w:lang w:val="en-GB"/>
@@ -3115,7 +2798,7 @@
         <w:rPr/>
         <w:t> :</w:t>
       </w:r>
-      <w:bookmarkEnd w:id="12"/>
+      <w:bookmarkEnd w:id="11"/>
     </w:p>
     <w:p>
       <w:pPr>
@@ -3146,12 +2829,12 @@
           <w:lang w:val="en-GB"/>
         </w:rPr>
       </w:pPr>
-      <w:bookmarkStart w:id="13" w:name="_Toc132593688"/>
+      <w:bookmarkStart w:id="12" w:name="_Toc132593688"/>
       <w:r>
         <w:rPr/>
         <w:t>Dynqmic and static website :</w:t>
       </w:r>
-      <w:bookmarkEnd w:id="13"/>
+      <w:bookmarkEnd w:id="12"/>
     </w:p>
     <w:p>
       <w:pPr>
@@ -3191,7 +2874,7 @@
           <wp:inline distT="0" distB="0" distL="0" distR="0">
             <wp:extent cx="5871845" cy="2935605"/>
             <wp:effectExtent l="0" t="0" r="0" b="0"/>
-            <wp:docPr id="10" name="Image 2" descr=""/>
+            <wp:docPr id="5" name="Image 2" descr=""/>
             <wp:cNvGraphicFramePr>
               <a:graphicFrameLocks xmlns:a="http://schemas.openxmlformats.org/drawingml/2006/main" noChangeAspect="1"/>
             </wp:cNvGraphicFramePr>
@@ -3199,7 +2882,7 @@
               <a:graphicData uri="http://schemas.openxmlformats.org/drawingml/2006/picture">
                 <pic:pic xmlns:pic="http://schemas.openxmlformats.org/drawingml/2006/picture">
                   <pic:nvPicPr>
-                    <pic:cNvPr id="10" name="Image 2" descr=""/>
+                    <pic:cNvPr id="5" name="Image 2" descr=""/>
                     <pic:cNvPicPr>
                       <a:picLocks noChangeAspect="1" noChangeArrowheads="1"/>
                     </pic:cNvPicPr>
@@ -4132,6 +3815,7 @@
     <w:rsid w:val="00142bc9"/>
     <w:pPr>
       <w:widowControl/>
+      <w:suppressAutoHyphens w:val="true"/>
       <w:bidi w:val="0"/>
       <w:spacing w:lineRule="auto" w:line="360" w:before="0" w:after="120"/>
       <w:jc w:val="both"/>
@@ -4142,7 +3826,7 @@
       <w:kern w:val="0"/>
       <w:sz w:val="24"/>
       <w:szCs w:val="24"/>
-      <w:lang w:eastAsia="fr-FR" w:val="fr-FR" w:bidi="ar-SA"/>
+      <w:lang w:val="fr-FR" w:eastAsia="fr-FR" w:bidi="ar-SA"/>
     </w:rPr>
   </w:style>
   <w:style w:type="paragraph" w:styleId="Heading1">

</xml_diff>